<commit_message>
QA in progress commit
SPC comparison table built, SQL written to check for mismatches. There are not many, but some - need to figure out why
</commit_message>
<xml_diff>
--- a/greenplum/datawarehouse/QA/qa-all-db-checks/medicaid/enrollment QA notes.docx
+++ b/greenplum/datawarehouse/QA/qa-all-db-checks/medicaid/enrollment QA notes.docx
@@ -6,67 +6,27 @@
       <w:r>
         <w:t>Variables pulled from Medicaid enrollment tables (</w:t>
       </w:r>
-      <w:proofErr w:type="spellStart"/>
-      <w:r>
-        <w:rPr>
-          <w:rFonts w:ascii="Consolas" w:hAnsi="Consolas" w:cs="Consolas"/>
-          <w:color w:val="000000"/>
-          <w:sz w:val="19"/>
-          <w:szCs w:val="19"/>
-        </w:rPr>
-        <w:t>enrl_</w:t>
-      </w:r>
-      <w:r>
-        <w:rPr>
-          <w:rFonts w:ascii="Consolas" w:hAnsi="Consolas" w:cs="Consolas"/>
-          <w:color w:val="000000"/>
-          <w:sz w:val="19"/>
-          <w:szCs w:val="19"/>
-        </w:rPr>
-        <w:t>xxxx</w:t>
-      </w:r>
-      <w:proofErr w:type="spellEnd"/>
-      <w:r>
-        <w:rPr>
-          <w:rFonts w:ascii="Consolas" w:hAnsi="Consolas" w:cs="Consolas"/>
-          <w:color w:val="000000"/>
-          <w:sz w:val="19"/>
-          <w:szCs w:val="19"/>
-        </w:rPr>
-        <w:t xml:space="preserve"> </w:t>
+      <w:r>
+        <w:rPr>
+          <w:rFonts w:ascii="Consolas" w:hAnsi="Consolas" w:cs="Consolas"/>
+          <w:color w:val="000000"/>
+          <w:sz w:val="19"/>
+          <w:szCs w:val="19"/>
+        </w:rPr>
+        <w:t xml:space="preserve">enrl_xxxx </w:t>
       </w:r>
       <w:r>
         <w:t xml:space="preserve">+ </w:t>
       </w:r>
-      <w:proofErr w:type="spellStart"/>
-      <w:r>
-        <w:rPr>
-          <w:rFonts w:ascii="Consolas" w:hAnsi="Consolas" w:cs="Consolas"/>
-          <w:color w:val="000000"/>
-          <w:sz w:val="19"/>
-          <w:szCs w:val="19"/>
-        </w:rPr>
-        <w:t>CHIP_UTH_SFY</w:t>
-      </w:r>
-      <w:r>
-        <w:rPr>
-          <w:rFonts w:ascii="Consolas" w:hAnsi="Consolas" w:cs="Consolas"/>
-          <w:color w:val="000000"/>
-          <w:sz w:val="19"/>
-          <w:szCs w:val="19"/>
-        </w:rPr>
-        <w:t>xxxx</w:t>
-      </w:r>
-      <w:r>
-        <w:rPr>
-          <w:rFonts w:ascii="Consolas" w:hAnsi="Consolas" w:cs="Consolas"/>
-          <w:color w:val="000000"/>
-          <w:sz w:val="19"/>
-          <w:szCs w:val="19"/>
-        </w:rPr>
-        <w:t>_Final</w:t>
-      </w:r>
-      <w:proofErr w:type="spellEnd"/>
+      <w:r>
+        <w:rPr>
+          <w:rFonts w:ascii="Consolas" w:hAnsi="Consolas" w:cs="Consolas"/>
+          <w:color w:val="000000"/>
+          <w:sz w:val="19"/>
+          <w:szCs w:val="19"/>
+        </w:rPr>
+        <w:t>CHIP_UTH_SFYxxxx_Final</w:t>
+      </w:r>
       <w:r>
         <w:t>) (no HTW)</w:t>
       </w:r>
@@ -123,17 +83,7 @@
           <w:sz w:val="19"/>
           <w:szCs w:val="19"/>
         </w:rPr>
-        <w:t xml:space="preserve"> </w:t>
-      </w:r>
-      <w:proofErr w:type="spellStart"/>
-      <w:r>
-        <w:rPr>
-          <w:rFonts w:ascii="Consolas" w:hAnsi="Consolas" w:cs="Consolas"/>
-          <w:color w:val="000000"/>
-          <w:sz w:val="19"/>
-          <w:szCs w:val="19"/>
-        </w:rPr>
-        <w:t>work</w:t>
+        <w:t xml:space="preserve"> work</w:t>
       </w:r>
       <w:r>
         <w:rPr>
@@ -171,7 +121,6 @@
         </w:rPr>
         <w:t>xz_mcd_reconciliation_etl</w:t>
       </w:r>
-      <w:proofErr w:type="spellEnd"/>
     </w:p>
     <w:p>
       <w:pPr>
@@ -202,17 +151,7 @@
           <w:sz w:val="19"/>
           <w:szCs w:val="19"/>
         </w:rPr>
-        <w:t xml:space="preserve"> </w:t>
-      </w:r>
-      <w:proofErr w:type="spellStart"/>
-      <w:r>
-        <w:rPr>
-          <w:rFonts w:ascii="Consolas" w:hAnsi="Consolas" w:cs="Consolas"/>
-          <w:color w:val="000000"/>
-          <w:sz w:val="19"/>
-          <w:szCs w:val="19"/>
-        </w:rPr>
-        <w:t>a</w:t>
+        <w:t xml:space="preserve"> a</w:t>
       </w:r>
       <w:r>
         <w:rPr>
@@ -232,7 +171,6 @@
         </w:rPr>
         <w:t>CLIENT_NBR</w:t>
       </w:r>
-      <w:proofErr w:type="spellEnd"/>
       <w:r>
         <w:rPr>
           <w:rFonts w:ascii="Consolas" w:hAnsi="Consolas" w:cs="Consolas"/>
@@ -303,17 +241,7 @@
           <w:sz w:val="19"/>
           <w:szCs w:val="19"/>
         </w:rPr>
-        <w:t xml:space="preserve"> </w:t>
-      </w:r>
-      <w:proofErr w:type="spellStart"/>
-      <w:r>
-        <w:rPr>
-          <w:rFonts w:ascii="Consolas" w:hAnsi="Consolas" w:cs="Consolas"/>
-          <w:color w:val="000000"/>
-          <w:sz w:val="19"/>
-          <w:szCs w:val="19"/>
-        </w:rPr>
-        <w:t>a</w:t>
+        <w:t xml:space="preserve"> a</w:t>
       </w:r>
       <w:r>
         <w:rPr>
@@ -333,7 +261,6 @@
         </w:rPr>
         <w:t>elig_date</w:t>
       </w:r>
-      <w:proofErr w:type="spellEnd"/>
       <w:r>
         <w:rPr>
           <w:rFonts w:ascii="Consolas" w:hAnsi="Consolas" w:cs="Consolas"/>
@@ -350,17 +277,7 @@
           <w:sz w:val="19"/>
           <w:szCs w:val="19"/>
         </w:rPr>
-        <w:t xml:space="preserve"> </w:t>
-      </w:r>
-      <w:proofErr w:type="spellStart"/>
-      <w:r>
-        <w:rPr>
-          <w:rFonts w:ascii="Consolas" w:hAnsi="Consolas" w:cs="Consolas"/>
-          <w:color w:val="000000"/>
-          <w:sz w:val="19"/>
-          <w:szCs w:val="19"/>
-        </w:rPr>
-        <w:t>a</w:t>
+        <w:t xml:space="preserve"> a</w:t>
       </w:r>
       <w:r>
         <w:rPr>
@@ -380,7 +297,6 @@
         </w:rPr>
         <w:t>age</w:t>
       </w:r>
-      <w:proofErr w:type="spellEnd"/>
       <w:r>
         <w:rPr>
           <w:rFonts w:ascii="Consolas" w:hAnsi="Consolas" w:cs="Consolas"/>
@@ -397,17 +313,7 @@
           <w:sz w:val="19"/>
           <w:szCs w:val="19"/>
         </w:rPr>
-        <w:t xml:space="preserve"> </w:t>
-      </w:r>
-      <w:proofErr w:type="spellStart"/>
-      <w:r>
-        <w:rPr>
-          <w:rFonts w:ascii="Consolas" w:hAnsi="Consolas" w:cs="Consolas"/>
-          <w:color w:val="000000"/>
-          <w:sz w:val="19"/>
-          <w:szCs w:val="19"/>
-        </w:rPr>
-        <w:t>a</w:t>
+        <w:t xml:space="preserve"> a</w:t>
       </w:r>
       <w:r>
         <w:rPr>
@@ -427,7 +333,6 @@
         </w:rPr>
         <w:t>SEX</w:t>
       </w:r>
-      <w:proofErr w:type="spellEnd"/>
       <w:r>
         <w:rPr>
           <w:rFonts w:ascii="Consolas" w:hAnsi="Consolas" w:cs="Consolas"/>
@@ -444,17 +349,7 @@
           <w:sz w:val="19"/>
           <w:szCs w:val="19"/>
         </w:rPr>
-        <w:t xml:space="preserve"> </w:t>
-      </w:r>
-      <w:proofErr w:type="spellStart"/>
-      <w:r>
-        <w:rPr>
-          <w:rFonts w:ascii="Consolas" w:hAnsi="Consolas" w:cs="Consolas"/>
-          <w:color w:val="000000"/>
-          <w:sz w:val="19"/>
-          <w:szCs w:val="19"/>
-        </w:rPr>
-        <w:t>a</w:t>
+        <w:t xml:space="preserve"> a</w:t>
       </w:r>
       <w:r>
         <w:rPr>
@@ -474,7 +369,6 @@
         </w:rPr>
         <w:t>DOB</w:t>
       </w:r>
-      <w:proofErr w:type="spellEnd"/>
       <w:r>
         <w:rPr>
           <w:rFonts w:ascii="Consolas" w:hAnsi="Consolas" w:cs="Consolas"/>
@@ -491,17 +385,7 @@
           <w:sz w:val="19"/>
           <w:szCs w:val="19"/>
         </w:rPr>
-        <w:t xml:space="preserve"> </w:t>
-      </w:r>
-      <w:proofErr w:type="spellStart"/>
-      <w:r>
-        <w:rPr>
-          <w:rFonts w:ascii="Consolas" w:hAnsi="Consolas" w:cs="Consolas"/>
-          <w:color w:val="000000"/>
-          <w:sz w:val="19"/>
-          <w:szCs w:val="19"/>
-        </w:rPr>
-        <w:t>b</w:t>
+        <w:t xml:space="preserve"> b</w:t>
       </w:r>
       <w:r>
         <w:rPr>
@@ -519,17 +403,7 @@
           <w:sz w:val="19"/>
           <w:szCs w:val="19"/>
         </w:rPr>
-        <w:t>MCO_PROGRAM_NM</w:t>
-      </w:r>
-      <w:proofErr w:type="spellEnd"/>
-      <w:r>
-        <w:rPr>
-          <w:rFonts w:ascii="Consolas" w:hAnsi="Consolas" w:cs="Consolas"/>
-          <w:color w:val="000000"/>
-          <w:sz w:val="19"/>
-          <w:szCs w:val="19"/>
-        </w:rPr>
-        <w:t xml:space="preserve"> </w:t>
+        <w:t xml:space="preserve">MCO_PROGRAM_NM </w:t>
       </w:r>
       <w:r>
         <w:rPr>
@@ -651,17 +525,7 @@
           <w:sz w:val="19"/>
           <w:szCs w:val="19"/>
         </w:rPr>
-        <w:t xml:space="preserve"> </w:t>
-      </w:r>
-      <w:proofErr w:type="spellStart"/>
-      <w:r>
-        <w:rPr>
-          <w:rFonts w:ascii="Consolas" w:hAnsi="Consolas" w:cs="Consolas"/>
-          <w:color w:val="000000"/>
-          <w:sz w:val="19"/>
-          <w:szCs w:val="19"/>
-        </w:rPr>
-        <w:t>medicaid</w:t>
+        <w:t xml:space="preserve"> medicaid</w:t>
       </w:r>
       <w:r>
         <w:rPr>
@@ -697,17 +561,7 @@
           <w:sz w:val="19"/>
           <w:szCs w:val="19"/>
         </w:rPr>
-        <w:t>LU_Contract</w:t>
-      </w:r>
-      <w:proofErr w:type="spellEnd"/>
-      <w:r>
-        <w:rPr>
-          <w:rFonts w:ascii="Consolas" w:hAnsi="Consolas" w:cs="Consolas"/>
-          <w:color w:val="000000"/>
-          <w:sz w:val="19"/>
-          <w:szCs w:val="19"/>
-        </w:rPr>
-        <w:t xml:space="preserve"> </w:t>
+        <w:t xml:space="preserve">LU_Contract </w:t>
       </w:r>
       <w:r>
         <w:rPr>
@@ -743,17 +597,7 @@
           <w:sz w:val="19"/>
           <w:szCs w:val="19"/>
         </w:rPr>
-        <w:t xml:space="preserve"> </w:t>
-      </w:r>
-      <w:proofErr w:type="spellStart"/>
-      <w:r>
-        <w:rPr>
-          <w:rFonts w:ascii="Consolas" w:hAnsi="Consolas" w:cs="Consolas"/>
-          <w:color w:val="000000"/>
-          <w:sz w:val="19"/>
-          <w:szCs w:val="19"/>
-        </w:rPr>
-        <w:t>a</w:t>
+        <w:t xml:space="preserve"> a</w:t>
       </w:r>
       <w:r>
         <w:rPr>
@@ -771,17 +615,7 @@
           <w:sz w:val="19"/>
           <w:szCs w:val="19"/>
         </w:rPr>
-        <w:t>CONTRACT_ID</w:t>
-      </w:r>
-      <w:proofErr w:type="spellEnd"/>
-      <w:r>
-        <w:rPr>
-          <w:rFonts w:ascii="Consolas" w:hAnsi="Consolas" w:cs="Consolas"/>
-          <w:color w:val="000000"/>
-          <w:sz w:val="19"/>
-          <w:szCs w:val="19"/>
-        </w:rPr>
-        <w:t xml:space="preserve"> </w:t>
+        <w:t xml:space="preserve">CONTRACT_ID </w:t>
       </w:r>
       <w:r>
         <w:rPr>
@@ -799,17 +633,7 @@
           <w:sz w:val="19"/>
           <w:szCs w:val="19"/>
         </w:rPr>
-        <w:t xml:space="preserve"> </w:t>
-      </w:r>
-      <w:proofErr w:type="spellStart"/>
-      <w:r>
-        <w:rPr>
-          <w:rFonts w:ascii="Consolas" w:hAnsi="Consolas" w:cs="Consolas"/>
-          <w:color w:val="000000"/>
-          <w:sz w:val="19"/>
-          <w:szCs w:val="19"/>
-        </w:rPr>
-        <w:t>b</w:t>
+        <w:t xml:space="preserve"> b</w:t>
       </w:r>
       <w:r>
         <w:rPr>
@@ -829,7 +653,6 @@
         </w:rPr>
         <w:t>PLAN_CD</w:t>
       </w:r>
-      <w:proofErr w:type="spellEnd"/>
       <w:r>
         <w:rPr>
           <w:rFonts w:ascii="Consolas" w:hAnsi="Consolas" w:cs="Consolas"/>
@@ -901,17 +724,7 @@
           <w:sz w:val="19"/>
           <w:szCs w:val="19"/>
         </w:rPr>
-        <w:t xml:space="preserve"> </w:t>
-      </w:r>
-      <w:proofErr w:type="spellStart"/>
-      <w:r>
-        <w:rPr>
-          <w:rFonts w:ascii="Consolas" w:hAnsi="Consolas" w:cs="Consolas"/>
-          <w:color w:val="000000"/>
-          <w:sz w:val="19"/>
-          <w:szCs w:val="19"/>
-        </w:rPr>
-        <w:t>work</w:t>
+        <w:t xml:space="preserve"> work</w:t>
       </w:r>
       <w:r>
         <w:rPr>
@@ -949,7 +762,6 @@
         </w:rPr>
         <w:t>xz_mcd_reconciliation_etl</w:t>
       </w:r>
-      <w:proofErr w:type="spellEnd"/>
     </w:p>
     <w:p>
       <w:pPr>
@@ -1052,19 +864,8 @@
           <w:sz w:val="19"/>
           <w:szCs w:val="19"/>
         </w:rPr>
-        <w:t xml:space="preserve"> </w:t>
-      </w:r>
-      <w:proofErr w:type="spellStart"/>
-      <w:r>
-        <w:rPr>
-          <w:rFonts w:ascii="Consolas" w:hAnsi="Consolas" w:cs="Consolas"/>
-          <w:color w:val="000000"/>
-          <w:sz w:val="19"/>
-          <w:szCs w:val="19"/>
-        </w:rPr>
-        <w:t>elig_month</w:t>
-      </w:r>
-      <w:proofErr w:type="spellEnd"/>
+        <w:t xml:space="preserve"> elig_month</w:t>
+      </w:r>
       <w:r>
         <w:rPr>
           <w:rFonts w:ascii="Consolas" w:hAnsi="Consolas" w:cs="Consolas"/>
@@ -1099,19 +900,8 @@
           <w:sz w:val="19"/>
           <w:szCs w:val="19"/>
         </w:rPr>
-        <w:t xml:space="preserve"> </w:t>
-      </w:r>
-      <w:proofErr w:type="spellStart"/>
-      <w:r>
-        <w:rPr>
-          <w:rFonts w:ascii="Consolas" w:hAnsi="Consolas" w:cs="Consolas"/>
-          <w:color w:val="000000"/>
-          <w:sz w:val="19"/>
-          <w:szCs w:val="19"/>
-        </w:rPr>
-        <w:t>gender_cd</w:t>
-      </w:r>
-      <w:proofErr w:type="spellEnd"/>
+        <w:t xml:space="preserve"> gender_cd</w:t>
+      </w:r>
       <w:r>
         <w:rPr>
           <w:rFonts w:ascii="Consolas" w:hAnsi="Consolas" w:cs="Consolas"/>
@@ -1430,17 +1220,7 @@
           <w:sz w:val="19"/>
           <w:szCs w:val="19"/>
         </w:rPr>
-        <w:t xml:space="preserve"> </w:t>
-      </w:r>
-      <w:proofErr w:type="spellStart"/>
-      <w:r>
-        <w:rPr>
-          <w:rFonts w:ascii="Consolas" w:hAnsi="Consolas" w:cs="Consolas"/>
-          <w:color w:val="000000"/>
-          <w:sz w:val="19"/>
-          <w:szCs w:val="19"/>
-        </w:rPr>
-        <w:t>work</w:t>
+        <w:t xml:space="preserve"> work</w:t>
       </w:r>
       <w:r>
         <w:rPr>
@@ -1478,7 +1258,6 @@
         </w:rPr>
         <w:t>xz_mcd_reconciliation_etl</w:t>
       </w:r>
-      <w:proofErr w:type="spellEnd"/>
     </w:p>
     <w:p>
       <w:pPr>
@@ -1782,17 +1561,7 @@
           <w:sz w:val="19"/>
           <w:szCs w:val="19"/>
         </w:rPr>
-        <w:t xml:space="preserve"> </w:t>
-      </w:r>
-      <w:proofErr w:type="spellStart"/>
-      <w:r>
-        <w:rPr>
-          <w:rFonts w:ascii="Consolas" w:hAnsi="Consolas" w:cs="Consolas"/>
-          <w:color w:val="000000"/>
-          <w:sz w:val="19"/>
-          <w:szCs w:val="19"/>
-        </w:rPr>
-        <w:t>work</w:t>
+        <w:t xml:space="preserve"> work</w:t>
       </w:r>
       <w:r>
         <w:rPr>
@@ -1828,17 +1597,7 @@
           <w:sz w:val="19"/>
           <w:szCs w:val="19"/>
         </w:rPr>
-        <w:t>xz_mcd_reconciliation_etl</w:t>
-      </w:r>
-      <w:proofErr w:type="spellEnd"/>
-      <w:r>
-        <w:rPr>
-          <w:rFonts w:ascii="Consolas" w:hAnsi="Consolas" w:cs="Consolas"/>
-          <w:color w:val="000000"/>
-          <w:sz w:val="19"/>
-          <w:szCs w:val="19"/>
-        </w:rPr>
-        <w:t xml:space="preserve"> </w:t>
+        <w:t xml:space="preserve">xz_mcd_reconciliation_etl </w:t>
       </w:r>
       <w:r>
         <w:rPr>
@@ -2007,19 +1766,8 @@
           <w:sz w:val="19"/>
           <w:szCs w:val="19"/>
         </w:rPr>
-        <w:t xml:space="preserve"> </w:t>
-      </w:r>
-      <w:proofErr w:type="spellStart"/>
-      <w:r>
-        <w:rPr>
-          <w:rFonts w:ascii="Consolas" w:hAnsi="Consolas" w:cs="Consolas"/>
-          <w:color w:val="000000"/>
-          <w:sz w:val="19"/>
-          <w:szCs w:val="19"/>
-        </w:rPr>
-        <w:t>fy</w:t>
-      </w:r>
-      <w:proofErr w:type="spellEnd"/>
+        <w:t xml:space="preserve"> fy</w:t>
+      </w:r>
       <w:r>
         <w:rPr>
           <w:rFonts w:ascii="Consolas" w:hAnsi="Consolas" w:cs="Consolas"/>
@@ -2056,7 +1804,6 @@
         </w:rPr>
         <w:t xml:space="preserve"> </w:t>
       </w:r>
-      <w:proofErr w:type="spellStart"/>
       <w:r>
         <w:rPr>
           <w:rFonts w:ascii="Consolas" w:hAnsi="Consolas" w:cs="Consolas"/>
@@ -2066,7 +1813,6 @@
         </w:rPr>
         <w:t>datediff</w:t>
       </w:r>
-      <w:proofErr w:type="spellEnd"/>
       <w:r>
         <w:rPr>
           <w:rFonts w:ascii="Consolas" w:hAnsi="Consolas" w:cs="Consolas"/>
@@ -2139,7 +1885,6 @@
         </w:rPr>
         <w:t>(</w:t>
       </w:r>
-      <w:proofErr w:type="spellStart"/>
       <w:r>
         <w:rPr>
           <w:rFonts w:ascii="Consolas" w:hAnsi="Consolas" w:cs="Consolas"/>
@@ -2149,7 +1894,6 @@
         </w:rPr>
         <w:t>concat</w:t>
       </w:r>
-      <w:proofErr w:type="spellEnd"/>
       <w:r>
         <w:rPr>
           <w:rFonts w:ascii="Consolas" w:hAnsi="Consolas" w:cs="Consolas"/>
@@ -2159,7 +1903,6 @@
         </w:rPr>
         <w:t>(</w:t>
       </w:r>
-      <w:proofErr w:type="spellStart"/>
       <w:r>
         <w:rPr>
           <w:rFonts w:ascii="Consolas" w:hAnsi="Consolas" w:cs="Consolas"/>
@@ -2169,7 +1912,6 @@
         </w:rPr>
         <w:t>elig_date</w:t>
       </w:r>
-      <w:proofErr w:type="spellEnd"/>
       <w:r>
         <w:rPr>
           <w:rFonts w:ascii="Consolas" w:hAnsi="Consolas" w:cs="Consolas"/>
@@ -2276,19 +2018,8 @@
           <w:sz w:val="19"/>
           <w:szCs w:val="19"/>
         </w:rPr>
-        <w:t xml:space="preserve"> </w:t>
-      </w:r>
-      <w:proofErr w:type="spellStart"/>
-      <w:r>
-        <w:rPr>
-          <w:rFonts w:ascii="Consolas" w:hAnsi="Consolas" w:cs="Consolas"/>
-          <w:color w:val="000000"/>
-          <w:sz w:val="19"/>
-          <w:szCs w:val="19"/>
-        </w:rPr>
-        <w:t>derv_age</w:t>
-      </w:r>
-      <w:proofErr w:type="spellEnd"/>
+        <w:t xml:space="preserve"> derv_age</w:t>
+      </w:r>
       <w:r>
         <w:rPr>
           <w:rFonts w:ascii="Consolas" w:hAnsi="Consolas" w:cs="Consolas"/>
@@ -2357,7 +2088,6 @@
         </w:rPr>
         <w:t xml:space="preserve"> </w:t>
       </w:r>
-      <w:proofErr w:type="spellStart"/>
       <w:r>
         <w:rPr>
           <w:rFonts w:ascii="Consolas" w:hAnsi="Consolas" w:cs="Consolas"/>
@@ -2367,7 +2097,6 @@
         </w:rPr>
         <w:t>datediff</w:t>
       </w:r>
-      <w:proofErr w:type="spellEnd"/>
       <w:r>
         <w:rPr>
           <w:rFonts w:ascii="Consolas" w:hAnsi="Consolas" w:cs="Consolas"/>
@@ -2440,7 +2169,6 @@
         </w:rPr>
         <w:t>(</w:t>
       </w:r>
-      <w:proofErr w:type="spellStart"/>
       <w:r>
         <w:rPr>
           <w:rFonts w:ascii="Consolas" w:hAnsi="Consolas" w:cs="Consolas"/>
@@ -2450,7 +2178,6 @@
         </w:rPr>
         <w:t>concat</w:t>
       </w:r>
-      <w:proofErr w:type="spellEnd"/>
       <w:r>
         <w:rPr>
           <w:rFonts w:ascii="Consolas" w:hAnsi="Consolas" w:cs="Consolas"/>
@@ -2460,7 +2187,6 @@
         </w:rPr>
         <w:t>(</w:t>
       </w:r>
-      <w:proofErr w:type="spellStart"/>
       <w:r>
         <w:rPr>
           <w:rFonts w:ascii="Consolas" w:hAnsi="Consolas" w:cs="Consolas"/>
@@ -2470,7 +2196,6 @@
         </w:rPr>
         <w:t>elig_date</w:t>
       </w:r>
-      <w:proofErr w:type="spellEnd"/>
       <w:r>
         <w:rPr>
           <w:rFonts w:ascii="Consolas" w:hAnsi="Consolas" w:cs="Consolas"/>
@@ -2577,19 +2302,8 @@
           <w:sz w:val="19"/>
           <w:szCs w:val="19"/>
         </w:rPr>
-        <w:t xml:space="preserve"> </w:t>
-      </w:r>
-      <w:proofErr w:type="spellStart"/>
-      <w:r>
-        <w:rPr>
-          <w:rFonts w:ascii="Consolas" w:hAnsi="Consolas" w:cs="Consolas"/>
-          <w:color w:val="000000"/>
-          <w:sz w:val="19"/>
-          <w:szCs w:val="19"/>
-        </w:rPr>
-        <w:t>age_diff</w:t>
-      </w:r>
-      <w:proofErr w:type="spellEnd"/>
+        <w:t xml:space="preserve"> age_diff</w:t>
+      </w:r>
     </w:p>
     <w:p>
       <w:pPr>
@@ -2620,17 +2334,7 @@
           <w:sz w:val="19"/>
           <w:szCs w:val="19"/>
         </w:rPr>
-        <w:t xml:space="preserve"> </w:t>
-      </w:r>
-      <w:proofErr w:type="spellStart"/>
-      <w:r>
-        <w:rPr>
-          <w:rFonts w:ascii="Consolas" w:hAnsi="Consolas" w:cs="Consolas"/>
-          <w:color w:val="000000"/>
-          <w:sz w:val="19"/>
-          <w:szCs w:val="19"/>
-        </w:rPr>
-        <w:t>work</w:t>
+        <w:t xml:space="preserve"> work</w:t>
       </w:r>
       <w:r>
         <w:rPr>
@@ -2668,7 +2372,6 @@
         </w:rPr>
         <w:t>xz_mcd_reconciliation_etl</w:t>
       </w:r>
-      <w:proofErr w:type="spellEnd"/>
     </w:p>
     <w:p>
       <w:r>
@@ -2734,7 +2437,6 @@
         </w:rPr>
         <w:t xml:space="preserve"> </w:t>
       </w:r>
-      <w:proofErr w:type="spellStart"/>
       <w:r>
         <w:rPr>
           <w:rFonts w:ascii="Consolas" w:hAnsi="Consolas" w:cs="Consolas"/>
@@ -2744,7 +2446,6 @@
         </w:rPr>
         <w:t>datediff</w:t>
       </w:r>
-      <w:proofErr w:type="spellEnd"/>
       <w:r>
         <w:rPr>
           <w:rFonts w:ascii="Consolas" w:hAnsi="Consolas" w:cs="Consolas"/>
@@ -2817,7 +2518,6 @@
         </w:rPr>
         <w:t>(</w:t>
       </w:r>
-      <w:proofErr w:type="spellStart"/>
       <w:r>
         <w:rPr>
           <w:rFonts w:ascii="Consolas" w:hAnsi="Consolas" w:cs="Consolas"/>
@@ -2827,7 +2527,6 @@
         </w:rPr>
         <w:t>concat</w:t>
       </w:r>
-      <w:proofErr w:type="spellEnd"/>
       <w:r>
         <w:rPr>
           <w:rFonts w:ascii="Consolas" w:hAnsi="Consolas" w:cs="Consolas"/>
@@ -2837,7 +2536,6 @@
         </w:rPr>
         <w:t>(</w:t>
       </w:r>
-      <w:proofErr w:type="spellStart"/>
       <w:r>
         <w:rPr>
           <w:rFonts w:ascii="Consolas" w:hAnsi="Consolas" w:cs="Consolas"/>
@@ -2847,7 +2545,6 @@
         </w:rPr>
         <w:t>elig_date</w:t>
       </w:r>
-      <w:proofErr w:type="spellEnd"/>
       <w:r>
         <w:rPr>
           <w:rFonts w:ascii="Consolas" w:hAnsi="Consolas" w:cs="Consolas"/>
@@ -2974,7 +2671,66 @@
     </w:p>
     <w:p/>
     <w:p/>
+    <w:p>
+      <w:r>
+        <w:t>RACE</w:t>
+      </w:r>
+    </w:p>
     <w:p/>
+    <w:p>
+      <w:r>
+        <w:t>The ref_race table needs to be made 1-1 or else this happens:</w:t>
+      </w:r>
+    </w:p>
+    <w:p/>
+    <w:p>
+      <w:r>
+        <w:rPr>
+          <w:noProof/>
+        </w:rPr>
+        <w:drawing>
+          <wp:inline distT="0" distB="0" distL="0" distR="0" wp14:anchorId="6A6FA00F" wp14:editId="3CB3578A">
+            <wp:extent cx="5943600" cy="3139440"/>
+            <wp:effectExtent l="0" t="0" r="0" b="3810"/>
+            <wp:docPr id="3" name="Picture 3" descr="Table&#10;&#10;Description automatically generated"/>
+            <wp:cNvGraphicFramePr>
+              <a:graphicFrameLocks xmlns:a="http://schemas.openxmlformats.org/drawingml/2006/main" noChangeAspect="1"/>
+            </wp:cNvGraphicFramePr>
+            <a:graphic xmlns:a="http://schemas.openxmlformats.org/drawingml/2006/main">
+              <a:graphicData uri="http://schemas.openxmlformats.org/drawingml/2006/picture">
+                <pic:pic xmlns:pic="http://schemas.openxmlformats.org/drawingml/2006/picture">
+                  <pic:nvPicPr>
+                    <pic:cNvPr id="3" name="Picture 3" descr="Table&#10;&#10;Description automatically generated"/>
+                    <pic:cNvPicPr/>
+                  </pic:nvPicPr>
+                  <pic:blipFill>
+                    <a:blip r:embed="rId6"/>
+                    <a:stretch>
+                      <a:fillRect/>
+                    </a:stretch>
+                  </pic:blipFill>
+                  <pic:spPr>
+                    <a:xfrm>
+                      <a:off x="0" y="0"/>
+                      <a:ext cx="5943600" cy="3139440"/>
+                    </a:xfrm>
+                    <a:prstGeom prst="rect">
+                      <a:avLst/>
+                    </a:prstGeom>
+                  </pic:spPr>
+                </pic:pic>
+              </a:graphicData>
+            </a:graphic>
+          </wp:inline>
+        </w:drawing>
+      </w:r>
+    </w:p>
+    <w:p/>
+    <w:p>
+      <w:r>
+        <w:t>All the entries with 0 end up with duplicated rows</w:t>
+      </w:r>
+    </w:p>
     <w:sectPr>
       <w:pgSz w:w="12240" w:h="15840"/>
       <w:pgMar w:top="1440" w:right="1440" w:bottom="1440" w:left="1440" w:header="720" w:footer="720" w:gutter="0"/>

</xml_diff>

<commit_message>
dx code checks finished
dx code checks finished and QA passed, procs are missing a column from TACC medicaid schema (proc_cd_5) and needs to be fixed before further QA can happen
</commit_message>
<xml_diff>
--- a/greenplum/datawarehouse/QA/qa-all-db-checks/medicaid/enrollment QA notes.docx
+++ b/greenplum/datawarehouse/QA/qa-all-db-checks/medicaid/enrollment QA notes.docx
@@ -6,18 +6,30 @@
       <w:r>
         <w:t>Variables pulled from Medicaid enrollment tables (</w:t>
       </w:r>
-      <w:r>
-        <w:rPr>
-          <w:rFonts w:ascii="Consolas" w:hAnsi="Consolas" w:cs="Consolas"/>
-          <w:color w:val="000000"/>
-          <w:sz w:val="19"/>
-          <w:szCs w:val="19"/>
-        </w:rPr>
-        <w:t xml:space="preserve">enrl_xxxx </w:t>
+      <w:proofErr w:type="spellStart"/>
+      <w:r>
+        <w:rPr>
+          <w:rFonts w:ascii="Consolas" w:hAnsi="Consolas" w:cs="Consolas"/>
+          <w:color w:val="000000"/>
+          <w:sz w:val="19"/>
+          <w:szCs w:val="19"/>
+        </w:rPr>
+        <w:t>enrl_xxxx</w:t>
+      </w:r>
+      <w:proofErr w:type="spellEnd"/>
+      <w:r>
+        <w:rPr>
+          <w:rFonts w:ascii="Consolas" w:hAnsi="Consolas" w:cs="Consolas"/>
+          <w:color w:val="000000"/>
+          <w:sz w:val="19"/>
+          <w:szCs w:val="19"/>
+        </w:rPr>
+        <w:t xml:space="preserve"> </w:t>
       </w:r>
       <w:r>
         <w:t xml:space="preserve">+ </w:t>
       </w:r>
+      <w:proofErr w:type="spellStart"/>
       <w:r>
         <w:rPr>
           <w:rFonts w:ascii="Consolas" w:hAnsi="Consolas" w:cs="Consolas"/>
@@ -27,6 +39,7 @@
         </w:rPr>
         <w:t>CHIP_UTH_SFYxxxx_Final</w:t>
       </w:r>
+      <w:proofErr w:type="spellEnd"/>
       <w:r>
         <w:t>) (no HTW)</w:t>
       </w:r>
@@ -83,7 +96,18 @@
           <w:sz w:val="19"/>
           <w:szCs w:val="19"/>
         </w:rPr>
-        <w:t xml:space="preserve"> work</w:t>
+        <w:t xml:space="preserve"> </w:t>
+      </w:r>
+      <w:proofErr w:type="spellStart"/>
+      <w:proofErr w:type="gramStart"/>
+      <w:r>
+        <w:rPr>
+          <w:rFonts w:ascii="Consolas" w:hAnsi="Consolas" w:cs="Consolas"/>
+          <w:color w:val="000000"/>
+          <w:sz w:val="19"/>
+          <w:szCs w:val="19"/>
+        </w:rPr>
+        <w:t>work</w:t>
       </w:r>
       <w:r>
         <w:rPr>
@@ -119,8 +143,19 @@
           <w:sz w:val="19"/>
           <w:szCs w:val="19"/>
         </w:rPr>
-        <w:t>xz_mcd_reconciliation_etl</w:t>
-      </w:r>
+        <w:t>xz</w:t>
+      </w:r>
+      <w:proofErr w:type="gramEnd"/>
+      <w:r>
+        <w:rPr>
+          <w:rFonts w:ascii="Consolas" w:hAnsi="Consolas" w:cs="Consolas"/>
+          <w:color w:val="000000"/>
+          <w:sz w:val="19"/>
+          <w:szCs w:val="19"/>
+        </w:rPr>
+        <w:t>_mcd_reconciliation_etl</w:t>
+      </w:r>
+      <w:proofErr w:type="spellEnd"/>
     </w:p>
     <w:p>
       <w:pPr>
@@ -151,7 +186,18 @@
           <w:sz w:val="19"/>
           <w:szCs w:val="19"/>
         </w:rPr>
-        <w:t xml:space="preserve"> a</w:t>
+        <w:t xml:space="preserve"> </w:t>
+      </w:r>
+      <w:proofErr w:type="spellStart"/>
+      <w:proofErr w:type="gramStart"/>
+      <w:r>
+        <w:rPr>
+          <w:rFonts w:ascii="Consolas" w:hAnsi="Consolas" w:cs="Consolas"/>
+          <w:color w:val="000000"/>
+          <w:sz w:val="19"/>
+          <w:szCs w:val="19"/>
+        </w:rPr>
+        <w:t>a</w:t>
       </w:r>
       <w:r>
         <w:rPr>
@@ -169,8 +215,19 @@
           <w:sz w:val="19"/>
           <w:szCs w:val="19"/>
         </w:rPr>
-        <w:t>CLIENT_NBR</w:t>
-      </w:r>
+        <w:t>CLIENT</w:t>
+      </w:r>
+      <w:proofErr w:type="gramEnd"/>
+      <w:r>
+        <w:rPr>
+          <w:rFonts w:ascii="Consolas" w:hAnsi="Consolas" w:cs="Consolas"/>
+          <w:color w:val="000000"/>
+          <w:sz w:val="19"/>
+          <w:szCs w:val="19"/>
+        </w:rPr>
+        <w:t>_NBR</w:t>
+      </w:r>
+      <w:proofErr w:type="spellEnd"/>
       <w:r>
         <w:rPr>
           <w:rFonts w:ascii="Consolas" w:hAnsi="Consolas" w:cs="Consolas"/>
@@ -241,7 +298,17 @@
           <w:sz w:val="19"/>
           <w:szCs w:val="19"/>
         </w:rPr>
-        <w:t xml:space="preserve"> a</w:t>
+        <w:t xml:space="preserve"> </w:t>
+      </w:r>
+      <w:proofErr w:type="spellStart"/>
+      <w:r>
+        <w:rPr>
+          <w:rFonts w:ascii="Consolas" w:hAnsi="Consolas" w:cs="Consolas"/>
+          <w:color w:val="000000"/>
+          <w:sz w:val="19"/>
+          <w:szCs w:val="19"/>
+        </w:rPr>
+        <w:t>a</w:t>
       </w:r>
       <w:r>
         <w:rPr>
@@ -261,6 +328,7 @@
         </w:rPr>
         <w:t>elig_date</w:t>
       </w:r>
+      <w:proofErr w:type="spellEnd"/>
       <w:r>
         <w:rPr>
           <w:rFonts w:ascii="Consolas" w:hAnsi="Consolas" w:cs="Consolas"/>
@@ -277,7 +345,17 @@
           <w:sz w:val="19"/>
           <w:szCs w:val="19"/>
         </w:rPr>
-        <w:t xml:space="preserve"> a</w:t>
+        <w:t xml:space="preserve"> </w:t>
+      </w:r>
+      <w:proofErr w:type="spellStart"/>
+      <w:r>
+        <w:rPr>
+          <w:rFonts w:ascii="Consolas" w:hAnsi="Consolas" w:cs="Consolas"/>
+          <w:color w:val="000000"/>
+          <w:sz w:val="19"/>
+          <w:szCs w:val="19"/>
+        </w:rPr>
+        <w:t>a</w:t>
       </w:r>
       <w:r>
         <w:rPr>
@@ -297,6 +375,7 @@
         </w:rPr>
         <w:t>age</w:t>
       </w:r>
+      <w:proofErr w:type="spellEnd"/>
       <w:r>
         <w:rPr>
           <w:rFonts w:ascii="Consolas" w:hAnsi="Consolas" w:cs="Consolas"/>
@@ -313,7 +392,17 @@
           <w:sz w:val="19"/>
           <w:szCs w:val="19"/>
         </w:rPr>
-        <w:t xml:space="preserve"> a</w:t>
+        <w:t xml:space="preserve"> </w:t>
+      </w:r>
+      <w:proofErr w:type="spellStart"/>
+      <w:r>
+        <w:rPr>
+          <w:rFonts w:ascii="Consolas" w:hAnsi="Consolas" w:cs="Consolas"/>
+          <w:color w:val="000000"/>
+          <w:sz w:val="19"/>
+          <w:szCs w:val="19"/>
+        </w:rPr>
+        <w:t>a</w:t>
       </w:r>
       <w:r>
         <w:rPr>
@@ -333,6 +422,7 @@
         </w:rPr>
         <w:t>SEX</w:t>
       </w:r>
+      <w:proofErr w:type="spellEnd"/>
       <w:r>
         <w:rPr>
           <w:rFonts w:ascii="Consolas" w:hAnsi="Consolas" w:cs="Consolas"/>
@@ -349,7 +439,17 @@
           <w:sz w:val="19"/>
           <w:szCs w:val="19"/>
         </w:rPr>
-        <w:t xml:space="preserve"> a</w:t>
+        <w:t xml:space="preserve"> </w:t>
+      </w:r>
+      <w:proofErr w:type="spellStart"/>
+      <w:r>
+        <w:rPr>
+          <w:rFonts w:ascii="Consolas" w:hAnsi="Consolas" w:cs="Consolas"/>
+          <w:color w:val="000000"/>
+          <w:sz w:val="19"/>
+          <w:szCs w:val="19"/>
+        </w:rPr>
+        <w:t>a</w:t>
       </w:r>
       <w:r>
         <w:rPr>
@@ -369,6 +469,7 @@
         </w:rPr>
         <w:t>DOB</w:t>
       </w:r>
+      <w:proofErr w:type="spellEnd"/>
       <w:r>
         <w:rPr>
           <w:rFonts w:ascii="Consolas" w:hAnsi="Consolas" w:cs="Consolas"/>
@@ -385,7 +486,17 @@
           <w:sz w:val="19"/>
           <w:szCs w:val="19"/>
         </w:rPr>
-        <w:t xml:space="preserve"> b</w:t>
+        <w:t xml:space="preserve"> </w:t>
+      </w:r>
+      <w:proofErr w:type="spellStart"/>
+      <w:r>
+        <w:rPr>
+          <w:rFonts w:ascii="Consolas" w:hAnsi="Consolas" w:cs="Consolas"/>
+          <w:color w:val="000000"/>
+          <w:sz w:val="19"/>
+          <w:szCs w:val="19"/>
+        </w:rPr>
+        <w:t>b</w:t>
       </w:r>
       <w:r>
         <w:rPr>
@@ -403,7 +514,17 @@
           <w:sz w:val="19"/>
           <w:szCs w:val="19"/>
         </w:rPr>
-        <w:t xml:space="preserve">MCO_PROGRAM_NM </w:t>
+        <w:t>MCO_PROGRAM_NM</w:t>
+      </w:r>
+      <w:proofErr w:type="spellEnd"/>
+      <w:r>
+        <w:rPr>
+          <w:rFonts w:ascii="Consolas" w:hAnsi="Consolas" w:cs="Consolas"/>
+          <w:color w:val="000000"/>
+          <w:sz w:val="19"/>
+          <w:szCs w:val="19"/>
+        </w:rPr>
+        <w:t xml:space="preserve"> </w:t>
       </w:r>
       <w:r>
         <w:rPr>
@@ -453,7 +574,17 @@
           <w:sz w:val="19"/>
           <w:szCs w:val="19"/>
         </w:rPr>
-        <w:t xml:space="preserve"> medicaid</w:t>
+        <w:t xml:space="preserve"> </w:t>
+      </w:r>
+      <w:proofErr w:type="gramStart"/>
+      <w:r>
+        <w:rPr>
+          <w:rFonts w:ascii="Consolas" w:hAnsi="Consolas" w:cs="Consolas"/>
+          <w:color w:val="000000"/>
+          <w:sz w:val="19"/>
+          <w:szCs w:val="19"/>
+        </w:rPr>
+        <w:t>medicaid</w:t>
       </w:r>
       <w:r>
         <w:rPr>
@@ -489,7 +620,17 @@
           <w:sz w:val="19"/>
           <w:szCs w:val="19"/>
         </w:rPr>
-        <w:t xml:space="preserve">enrl_2012 a </w:t>
+        <w:t>enrl</w:t>
+      </w:r>
+      <w:proofErr w:type="gramEnd"/>
+      <w:r>
+        <w:rPr>
+          <w:rFonts w:ascii="Consolas" w:hAnsi="Consolas" w:cs="Consolas"/>
+          <w:color w:val="000000"/>
+          <w:sz w:val="19"/>
+          <w:szCs w:val="19"/>
+        </w:rPr>
+        <w:t xml:space="preserve">_2012 a </w:t>
       </w:r>
       <w:r>
         <w:rPr>
@@ -525,7 +666,17 @@
           <w:sz w:val="19"/>
           <w:szCs w:val="19"/>
         </w:rPr>
-        <w:t xml:space="preserve"> medicaid</w:t>
+        <w:t xml:space="preserve"> </w:t>
+      </w:r>
+      <w:proofErr w:type="spellStart"/>
+      <w:r>
+        <w:rPr>
+          <w:rFonts w:ascii="Consolas" w:hAnsi="Consolas" w:cs="Consolas"/>
+          <w:color w:val="000000"/>
+          <w:sz w:val="19"/>
+          <w:szCs w:val="19"/>
+        </w:rPr>
+        <w:t>medicaid</w:t>
       </w:r>
       <w:r>
         <w:rPr>
@@ -561,7 +712,17 @@
           <w:sz w:val="19"/>
           <w:szCs w:val="19"/>
         </w:rPr>
-        <w:t xml:space="preserve">LU_Contract </w:t>
+        <w:t>LU_Contract</w:t>
+      </w:r>
+      <w:proofErr w:type="spellEnd"/>
+      <w:r>
+        <w:rPr>
+          <w:rFonts w:ascii="Consolas" w:hAnsi="Consolas" w:cs="Consolas"/>
+          <w:color w:val="000000"/>
+          <w:sz w:val="19"/>
+          <w:szCs w:val="19"/>
+        </w:rPr>
+        <w:t xml:space="preserve"> </w:t>
       </w:r>
       <w:r>
         <w:rPr>
@@ -597,7 +758,17 @@
           <w:sz w:val="19"/>
           <w:szCs w:val="19"/>
         </w:rPr>
-        <w:t xml:space="preserve"> a</w:t>
+        <w:t xml:space="preserve"> </w:t>
+      </w:r>
+      <w:proofErr w:type="spellStart"/>
+      <w:r>
+        <w:rPr>
+          <w:rFonts w:ascii="Consolas" w:hAnsi="Consolas" w:cs="Consolas"/>
+          <w:color w:val="000000"/>
+          <w:sz w:val="19"/>
+          <w:szCs w:val="19"/>
+        </w:rPr>
+        <w:t>a</w:t>
       </w:r>
       <w:r>
         <w:rPr>
@@ -615,7 +786,17 @@
           <w:sz w:val="19"/>
           <w:szCs w:val="19"/>
         </w:rPr>
-        <w:t xml:space="preserve">CONTRACT_ID </w:t>
+        <w:t>CONTRACT_ID</w:t>
+      </w:r>
+      <w:proofErr w:type="spellEnd"/>
+      <w:r>
+        <w:rPr>
+          <w:rFonts w:ascii="Consolas" w:hAnsi="Consolas" w:cs="Consolas"/>
+          <w:color w:val="000000"/>
+          <w:sz w:val="19"/>
+          <w:szCs w:val="19"/>
+        </w:rPr>
+        <w:t xml:space="preserve"> </w:t>
       </w:r>
       <w:r>
         <w:rPr>
@@ -633,7 +814,17 @@
           <w:sz w:val="19"/>
           <w:szCs w:val="19"/>
         </w:rPr>
-        <w:t xml:space="preserve"> b</w:t>
+        <w:t xml:space="preserve"> </w:t>
+      </w:r>
+      <w:proofErr w:type="spellStart"/>
+      <w:r>
+        <w:rPr>
+          <w:rFonts w:ascii="Consolas" w:hAnsi="Consolas" w:cs="Consolas"/>
+          <w:color w:val="000000"/>
+          <w:sz w:val="19"/>
+          <w:szCs w:val="19"/>
+        </w:rPr>
+        <w:t>b</w:t>
       </w:r>
       <w:r>
         <w:rPr>
@@ -653,6 +844,7 @@
         </w:rPr>
         <w:t>PLAN_CD</w:t>
       </w:r>
+      <w:proofErr w:type="spellEnd"/>
       <w:r>
         <w:rPr>
           <w:rFonts w:ascii="Consolas" w:hAnsi="Consolas" w:cs="Consolas"/>
@@ -724,7 +916,18 @@
           <w:sz w:val="19"/>
           <w:szCs w:val="19"/>
         </w:rPr>
-        <w:t xml:space="preserve"> work</w:t>
+        <w:t xml:space="preserve"> </w:t>
+      </w:r>
+      <w:proofErr w:type="spellStart"/>
+      <w:proofErr w:type="gramStart"/>
+      <w:r>
+        <w:rPr>
+          <w:rFonts w:ascii="Consolas" w:hAnsi="Consolas" w:cs="Consolas"/>
+          <w:color w:val="000000"/>
+          <w:sz w:val="19"/>
+          <w:szCs w:val="19"/>
+        </w:rPr>
+        <w:t>work</w:t>
       </w:r>
       <w:r>
         <w:rPr>
@@ -760,8 +963,19 @@
           <w:sz w:val="19"/>
           <w:szCs w:val="19"/>
         </w:rPr>
-        <w:t>xz_mcd_reconciliation_etl</w:t>
-      </w:r>
+        <w:t>xz</w:t>
+      </w:r>
+      <w:proofErr w:type="gramEnd"/>
+      <w:r>
+        <w:rPr>
+          <w:rFonts w:ascii="Consolas" w:hAnsi="Consolas" w:cs="Consolas"/>
+          <w:color w:val="000000"/>
+          <w:sz w:val="19"/>
+          <w:szCs w:val="19"/>
+        </w:rPr>
+        <w:t>_mcd_reconciliation_etl</w:t>
+      </w:r>
+      <w:proofErr w:type="spellEnd"/>
     </w:p>
     <w:p>
       <w:pPr>
@@ -864,8 +1078,19 @@
           <w:sz w:val="19"/>
           <w:szCs w:val="19"/>
         </w:rPr>
-        <w:t xml:space="preserve"> elig_month</w:t>
-      </w:r>
+        <w:t xml:space="preserve"> </w:t>
+      </w:r>
+      <w:proofErr w:type="spellStart"/>
+      <w:r>
+        <w:rPr>
+          <w:rFonts w:ascii="Consolas" w:hAnsi="Consolas" w:cs="Consolas"/>
+          <w:color w:val="000000"/>
+          <w:sz w:val="19"/>
+          <w:szCs w:val="19"/>
+        </w:rPr>
+        <w:t>elig_month</w:t>
+      </w:r>
+      <w:proofErr w:type="spellEnd"/>
       <w:r>
         <w:rPr>
           <w:rFonts w:ascii="Consolas" w:hAnsi="Consolas" w:cs="Consolas"/>
@@ -900,8 +1125,19 @@
           <w:sz w:val="19"/>
           <w:szCs w:val="19"/>
         </w:rPr>
-        <w:t xml:space="preserve"> gender_cd</w:t>
-      </w:r>
+        <w:t xml:space="preserve"> </w:t>
+      </w:r>
+      <w:proofErr w:type="spellStart"/>
+      <w:r>
+        <w:rPr>
+          <w:rFonts w:ascii="Consolas" w:hAnsi="Consolas" w:cs="Consolas"/>
+          <w:color w:val="000000"/>
+          <w:sz w:val="19"/>
+          <w:szCs w:val="19"/>
+        </w:rPr>
+        <w:t>gender_cd</w:t>
+      </w:r>
+      <w:proofErr w:type="spellEnd"/>
       <w:r>
         <w:rPr>
           <w:rFonts w:ascii="Consolas" w:hAnsi="Consolas" w:cs="Consolas"/>
@@ -992,7 +1228,17 @@
           <w:sz w:val="19"/>
           <w:szCs w:val="19"/>
         </w:rPr>
-        <w:t xml:space="preserve"> medicaid</w:t>
+        <w:t xml:space="preserve"> </w:t>
+      </w:r>
+      <w:proofErr w:type="gramStart"/>
+      <w:r>
+        <w:rPr>
+          <w:rFonts w:ascii="Consolas" w:hAnsi="Consolas" w:cs="Consolas"/>
+          <w:color w:val="000000"/>
+          <w:sz w:val="19"/>
+          <w:szCs w:val="19"/>
+        </w:rPr>
+        <w:t>medicaid</w:t>
       </w:r>
       <w:r>
         <w:rPr>
@@ -1028,7 +1274,17 @@
           <w:sz w:val="19"/>
           <w:szCs w:val="19"/>
         </w:rPr>
-        <w:t>CHIP_UTH_SFY2012_Final</w:t>
+        <w:t>CHIP</w:t>
+      </w:r>
+      <w:proofErr w:type="gramEnd"/>
+      <w:r>
+        <w:rPr>
+          <w:rFonts w:ascii="Consolas" w:hAnsi="Consolas" w:cs="Consolas"/>
+          <w:color w:val="000000"/>
+          <w:sz w:val="19"/>
+          <w:szCs w:val="19"/>
+        </w:rPr>
+        <w:t>_UTH_SFY2012_Final</w:t>
       </w:r>
       <w:r>
         <w:rPr>
@@ -1220,7 +1476,18 @@
           <w:sz w:val="19"/>
           <w:szCs w:val="19"/>
         </w:rPr>
-        <w:t xml:space="preserve"> work</w:t>
+        <w:t xml:space="preserve"> </w:t>
+      </w:r>
+      <w:proofErr w:type="spellStart"/>
+      <w:proofErr w:type="gramStart"/>
+      <w:r>
+        <w:rPr>
+          <w:rFonts w:ascii="Consolas" w:hAnsi="Consolas" w:cs="Consolas"/>
+          <w:color w:val="000000"/>
+          <w:sz w:val="19"/>
+          <w:szCs w:val="19"/>
+        </w:rPr>
+        <w:t>work</w:t>
       </w:r>
       <w:r>
         <w:rPr>
@@ -1256,8 +1523,19 @@
           <w:sz w:val="19"/>
           <w:szCs w:val="19"/>
         </w:rPr>
-        <w:t>xz_mcd_reconciliation_etl</w:t>
-      </w:r>
+        <w:t>xz</w:t>
+      </w:r>
+      <w:proofErr w:type="gramEnd"/>
+      <w:r>
+        <w:rPr>
+          <w:rFonts w:ascii="Consolas" w:hAnsi="Consolas" w:cs="Consolas"/>
+          <w:color w:val="000000"/>
+          <w:sz w:val="19"/>
+          <w:szCs w:val="19"/>
+        </w:rPr>
+        <w:t>_mcd_reconciliation_etl</w:t>
+      </w:r>
+      <w:proofErr w:type="spellEnd"/>
     </w:p>
     <w:p>
       <w:pPr>
@@ -1391,6 +1669,7 @@
         </w:rPr>
         <w:t xml:space="preserve"> </w:t>
       </w:r>
+      <w:proofErr w:type="gramStart"/>
       <w:r>
         <w:rPr>
           <w:rFonts w:ascii="Consolas" w:hAnsi="Consolas" w:cs="Consolas"/>
@@ -1409,11 +1688,17 @@
         </w:rPr>
         <w:t>;</w:t>
       </w:r>
+      <w:proofErr w:type="gramEnd"/>
     </w:p>
     <w:p>
       <w:r>
-        <w:t>DOBs look pretty legit</w:t>
-      </w:r>
+        <w:t xml:space="preserve">DOBs look </w:t>
+      </w:r>
+      <w:proofErr w:type="gramStart"/>
+      <w:r>
+        <w:t>pretty legit</w:t>
+      </w:r>
+      <w:proofErr w:type="gramEnd"/>
     </w:p>
     <w:p>
       <w:r>
@@ -1561,7 +1846,18 @@
           <w:sz w:val="19"/>
           <w:szCs w:val="19"/>
         </w:rPr>
-        <w:t xml:space="preserve"> work</w:t>
+        <w:t xml:space="preserve"> </w:t>
+      </w:r>
+      <w:proofErr w:type="spellStart"/>
+      <w:proofErr w:type="gramStart"/>
+      <w:r>
+        <w:rPr>
+          <w:rFonts w:ascii="Consolas" w:hAnsi="Consolas" w:cs="Consolas"/>
+          <w:color w:val="000000"/>
+          <w:sz w:val="19"/>
+          <w:szCs w:val="19"/>
+        </w:rPr>
+        <w:t>work</w:t>
       </w:r>
       <w:r>
         <w:rPr>
@@ -1597,7 +1893,27 @@
           <w:sz w:val="19"/>
           <w:szCs w:val="19"/>
         </w:rPr>
-        <w:t xml:space="preserve">xz_mcd_reconciliation_etl </w:t>
+        <w:t>xz</w:t>
+      </w:r>
+      <w:proofErr w:type="gramEnd"/>
+      <w:r>
+        <w:rPr>
+          <w:rFonts w:ascii="Consolas" w:hAnsi="Consolas" w:cs="Consolas"/>
+          <w:color w:val="000000"/>
+          <w:sz w:val="19"/>
+          <w:szCs w:val="19"/>
+        </w:rPr>
+        <w:t>_mcd_reconciliation_etl</w:t>
+      </w:r>
+      <w:proofErr w:type="spellEnd"/>
+      <w:r>
+        <w:rPr>
+          <w:rFonts w:ascii="Consolas" w:hAnsi="Consolas" w:cs="Consolas"/>
+          <w:color w:val="000000"/>
+          <w:sz w:val="19"/>
+          <w:szCs w:val="19"/>
+        </w:rPr>
+        <w:t xml:space="preserve"> </w:t>
       </w:r>
       <w:r>
         <w:rPr>
@@ -1766,8 +2082,19 @@
           <w:sz w:val="19"/>
           <w:szCs w:val="19"/>
         </w:rPr>
-        <w:t xml:space="preserve"> fy</w:t>
-      </w:r>
+        <w:t xml:space="preserve"> </w:t>
+      </w:r>
+      <w:proofErr w:type="spellStart"/>
+      <w:r>
+        <w:rPr>
+          <w:rFonts w:ascii="Consolas" w:hAnsi="Consolas" w:cs="Consolas"/>
+          <w:color w:val="000000"/>
+          <w:sz w:val="19"/>
+          <w:szCs w:val="19"/>
+        </w:rPr>
+        <w:t>fy</w:t>
+      </w:r>
+      <w:proofErr w:type="spellEnd"/>
       <w:r>
         <w:rPr>
           <w:rFonts w:ascii="Consolas" w:hAnsi="Consolas" w:cs="Consolas"/>
@@ -1804,6 +2131,8 @@
         </w:rPr>
         <w:t xml:space="preserve"> </w:t>
       </w:r>
+      <w:proofErr w:type="spellStart"/>
+      <w:proofErr w:type="gramStart"/>
       <w:r>
         <w:rPr>
           <w:rFonts w:ascii="Consolas" w:hAnsi="Consolas" w:cs="Consolas"/>
@@ -1813,6 +2142,7 @@
         </w:rPr>
         <w:t>datediff</w:t>
       </w:r>
+      <w:proofErr w:type="spellEnd"/>
       <w:r>
         <w:rPr>
           <w:rFonts w:ascii="Consolas" w:hAnsi="Consolas" w:cs="Consolas"/>
@@ -1822,6 +2152,7 @@
         </w:rPr>
         <w:t>(</w:t>
       </w:r>
+      <w:proofErr w:type="gramEnd"/>
       <w:r>
         <w:rPr>
           <w:rFonts w:ascii="Consolas" w:hAnsi="Consolas" w:cs="Consolas"/>
@@ -1885,6 +2216,7 @@
         </w:rPr>
         <w:t>(</w:t>
       </w:r>
+      <w:proofErr w:type="spellStart"/>
       <w:r>
         <w:rPr>
           <w:rFonts w:ascii="Consolas" w:hAnsi="Consolas" w:cs="Consolas"/>
@@ -1894,6 +2226,7 @@
         </w:rPr>
         <w:t>concat</w:t>
       </w:r>
+      <w:proofErr w:type="spellEnd"/>
       <w:r>
         <w:rPr>
           <w:rFonts w:ascii="Consolas" w:hAnsi="Consolas" w:cs="Consolas"/>
@@ -1903,6 +2236,7 @@
         </w:rPr>
         <w:t>(</w:t>
       </w:r>
+      <w:proofErr w:type="spellStart"/>
       <w:r>
         <w:rPr>
           <w:rFonts w:ascii="Consolas" w:hAnsi="Consolas" w:cs="Consolas"/>
@@ -1912,6 +2246,7 @@
         </w:rPr>
         <w:t>elig_date</w:t>
       </w:r>
+      <w:proofErr w:type="spellEnd"/>
       <w:r>
         <w:rPr>
           <w:rFonts w:ascii="Consolas" w:hAnsi="Consolas" w:cs="Consolas"/>
@@ -2018,8 +2353,19 @@
           <w:sz w:val="19"/>
           <w:szCs w:val="19"/>
         </w:rPr>
-        <w:t xml:space="preserve"> derv_age</w:t>
-      </w:r>
+        <w:t xml:space="preserve"> </w:t>
+      </w:r>
+      <w:proofErr w:type="spellStart"/>
+      <w:r>
+        <w:rPr>
+          <w:rFonts w:ascii="Consolas" w:hAnsi="Consolas" w:cs="Consolas"/>
+          <w:color w:val="000000"/>
+          <w:sz w:val="19"/>
+          <w:szCs w:val="19"/>
+        </w:rPr>
+        <w:t>derv_age</w:t>
+      </w:r>
+      <w:proofErr w:type="spellEnd"/>
       <w:r>
         <w:rPr>
           <w:rFonts w:ascii="Consolas" w:hAnsi="Consolas" w:cs="Consolas"/>
@@ -2043,6 +2389,7 @@
           <w:szCs w:val="19"/>
         </w:rPr>
       </w:pPr>
+      <w:proofErr w:type="gramStart"/>
       <w:r>
         <w:rPr>
           <w:rFonts w:ascii="Consolas" w:hAnsi="Consolas" w:cs="Consolas"/>
@@ -2061,6 +2408,7 @@
         </w:rPr>
         <w:t>(</w:t>
       </w:r>
+      <w:proofErr w:type="gramEnd"/>
       <w:r>
         <w:rPr>
           <w:rFonts w:ascii="Consolas" w:hAnsi="Consolas" w:cs="Consolas"/>
@@ -2088,6 +2436,7 @@
         </w:rPr>
         <w:t xml:space="preserve"> </w:t>
       </w:r>
+      <w:proofErr w:type="spellStart"/>
       <w:r>
         <w:rPr>
           <w:rFonts w:ascii="Consolas" w:hAnsi="Consolas" w:cs="Consolas"/>
@@ -2097,6 +2446,7 @@
         </w:rPr>
         <w:t>datediff</w:t>
       </w:r>
+      <w:proofErr w:type="spellEnd"/>
       <w:r>
         <w:rPr>
           <w:rFonts w:ascii="Consolas" w:hAnsi="Consolas" w:cs="Consolas"/>
@@ -2169,6 +2519,7 @@
         </w:rPr>
         <w:t>(</w:t>
       </w:r>
+      <w:proofErr w:type="spellStart"/>
       <w:r>
         <w:rPr>
           <w:rFonts w:ascii="Consolas" w:hAnsi="Consolas" w:cs="Consolas"/>
@@ -2178,6 +2529,7 @@
         </w:rPr>
         <w:t>concat</w:t>
       </w:r>
+      <w:proofErr w:type="spellEnd"/>
       <w:r>
         <w:rPr>
           <w:rFonts w:ascii="Consolas" w:hAnsi="Consolas" w:cs="Consolas"/>
@@ -2187,6 +2539,7 @@
         </w:rPr>
         <w:t>(</w:t>
       </w:r>
+      <w:proofErr w:type="spellStart"/>
       <w:r>
         <w:rPr>
           <w:rFonts w:ascii="Consolas" w:hAnsi="Consolas" w:cs="Consolas"/>
@@ -2196,6 +2549,7 @@
         </w:rPr>
         <w:t>elig_date</w:t>
       </w:r>
+      <w:proofErr w:type="spellEnd"/>
       <w:r>
         <w:rPr>
           <w:rFonts w:ascii="Consolas" w:hAnsi="Consolas" w:cs="Consolas"/>
@@ -2302,8 +2656,19 @@
           <w:sz w:val="19"/>
           <w:szCs w:val="19"/>
         </w:rPr>
-        <w:t xml:space="preserve"> age_diff</w:t>
-      </w:r>
+        <w:t xml:space="preserve"> </w:t>
+      </w:r>
+      <w:proofErr w:type="spellStart"/>
+      <w:r>
+        <w:rPr>
+          <w:rFonts w:ascii="Consolas" w:hAnsi="Consolas" w:cs="Consolas"/>
+          <w:color w:val="000000"/>
+          <w:sz w:val="19"/>
+          <w:szCs w:val="19"/>
+        </w:rPr>
+        <w:t>age_diff</w:t>
+      </w:r>
+      <w:proofErr w:type="spellEnd"/>
     </w:p>
     <w:p>
       <w:pPr>
@@ -2334,7 +2699,18 @@
           <w:sz w:val="19"/>
           <w:szCs w:val="19"/>
         </w:rPr>
-        <w:t xml:space="preserve"> work</w:t>
+        <w:t xml:space="preserve"> </w:t>
+      </w:r>
+      <w:proofErr w:type="spellStart"/>
+      <w:proofErr w:type="gramStart"/>
+      <w:r>
+        <w:rPr>
+          <w:rFonts w:ascii="Consolas" w:hAnsi="Consolas" w:cs="Consolas"/>
+          <w:color w:val="000000"/>
+          <w:sz w:val="19"/>
+          <w:szCs w:val="19"/>
+        </w:rPr>
+        <w:t>work</w:t>
       </w:r>
       <w:r>
         <w:rPr>
@@ -2370,8 +2746,19 @@
           <w:sz w:val="19"/>
           <w:szCs w:val="19"/>
         </w:rPr>
-        <w:t>xz_mcd_reconciliation_etl</w:t>
-      </w:r>
+        <w:t>xz</w:t>
+      </w:r>
+      <w:proofErr w:type="gramEnd"/>
+      <w:r>
+        <w:rPr>
+          <w:rFonts w:ascii="Consolas" w:hAnsi="Consolas" w:cs="Consolas"/>
+          <w:color w:val="000000"/>
+          <w:sz w:val="19"/>
+          <w:szCs w:val="19"/>
+        </w:rPr>
+        <w:t>_mcd_reconciliation_etl</w:t>
+      </w:r>
+      <w:proofErr w:type="spellEnd"/>
     </w:p>
     <w:p>
       <w:r>
@@ -2392,6 +2779,7 @@
         </w:rPr>
         <w:t xml:space="preserve"> </w:t>
       </w:r>
+      <w:proofErr w:type="gramStart"/>
       <w:r>
         <w:rPr>
           <w:rFonts w:ascii="Consolas" w:hAnsi="Consolas" w:cs="Consolas"/>
@@ -2410,6 +2798,7 @@
         </w:rPr>
         <w:t>(</w:t>
       </w:r>
+      <w:proofErr w:type="gramEnd"/>
       <w:r>
         <w:rPr>
           <w:rFonts w:ascii="Consolas" w:hAnsi="Consolas" w:cs="Consolas"/>
@@ -2437,6 +2826,7 @@
         </w:rPr>
         <w:t xml:space="preserve"> </w:t>
       </w:r>
+      <w:proofErr w:type="spellStart"/>
       <w:r>
         <w:rPr>
           <w:rFonts w:ascii="Consolas" w:hAnsi="Consolas" w:cs="Consolas"/>
@@ -2446,6 +2836,7 @@
         </w:rPr>
         <w:t>datediff</w:t>
       </w:r>
+      <w:proofErr w:type="spellEnd"/>
       <w:r>
         <w:rPr>
           <w:rFonts w:ascii="Consolas" w:hAnsi="Consolas" w:cs="Consolas"/>
@@ -2518,6 +2909,7 @@
         </w:rPr>
         <w:t>(</w:t>
       </w:r>
+      <w:proofErr w:type="spellStart"/>
       <w:r>
         <w:rPr>
           <w:rFonts w:ascii="Consolas" w:hAnsi="Consolas" w:cs="Consolas"/>
@@ -2527,6 +2919,7 @@
         </w:rPr>
         <w:t>concat</w:t>
       </w:r>
+      <w:proofErr w:type="spellEnd"/>
       <w:r>
         <w:rPr>
           <w:rFonts w:ascii="Consolas" w:hAnsi="Consolas" w:cs="Consolas"/>
@@ -2536,6 +2929,7 @@
         </w:rPr>
         <w:t>(</w:t>
       </w:r>
+      <w:proofErr w:type="spellStart"/>
       <w:r>
         <w:rPr>
           <w:rFonts w:ascii="Consolas" w:hAnsi="Consolas" w:cs="Consolas"/>
@@ -2545,6 +2939,7 @@
         </w:rPr>
         <w:t>elig_date</w:t>
       </w:r>
+      <w:proofErr w:type="spellEnd"/>
       <w:r>
         <w:rPr>
           <w:rFonts w:ascii="Consolas" w:hAnsi="Consolas" w:cs="Consolas"/>
@@ -2679,7 +3074,15 @@
     <w:p/>
     <w:p>
       <w:r>
-        <w:t>The ref_race table needs to be made 1-1 or else this happens:</w:t>
+        <w:t xml:space="preserve">The </w:t>
+      </w:r>
+      <w:proofErr w:type="spellStart"/>
+      <w:r>
+        <w:t>ref_race</w:t>
+      </w:r>
+      <w:proofErr w:type="spellEnd"/>
+      <w:r>
+        <w:t xml:space="preserve"> table needs to be made 1-1 or else this happens:</w:t>
       </w:r>
     </w:p>
     <w:p/>
@@ -2731,6 +3134,15 @@
         <w:t>All the entries with 0 end up with duplicated rows</w:t>
       </w:r>
     </w:p>
+    <w:p>
+      <w:pPr>
+        <w:pBdr>
+          <w:bottom w:val="single" w:sz="6" w:space="1" w:color="auto"/>
+        </w:pBdr>
+      </w:pPr>
+    </w:p>
+    <w:p/>
+    <w:p/>
     <w:sectPr>
       <w:pgSz w:w="12240" w:h="15840"/>
       <w:pgMar w:top="1440" w:right="1440" w:bottom="1440" w:left="1440" w:header="720" w:footer="720" w:gutter="0"/>

</xml_diff>